<commit_message>
Dopsáno Řekli o Kunderovi.
</commit_message>
<xml_diff>
--- a/CaK.docx
+++ b/CaK.docx
@@ -30,15 +30,7 @@
         <w:ind w:firstLine="708"/>
       </w:pPr>
       <w:r>
-        <w:t xml:space="preserve">Když jsem sledoval některé </w:t>
-      </w:r>
-      <w:proofErr w:type="gramStart"/>
-      <w:r>
-        <w:t>diskuze</w:t>
-      </w:r>
-      <w:proofErr w:type="gramEnd"/>
-      <w:r>
-        <w:t xml:space="preserve"> ohledně Milana Kundery (Mistrovy 90.</w:t>
+        <w:t>Když jsem sledoval některé diskuze ohledně Milana Kundery (Mistrovy 90.</w:t>
       </w:r>
       <w:r>
         <w:t> narozeniny, skandál</w:t>
@@ -168,15 +160,7 @@
         <w:t xml:space="preserve"> </w:t>
       </w:r>
       <w:r>
-        <w:t xml:space="preserve">Milan Kundera </w:t>
-      </w:r>
-      <w:proofErr w:type="gramStart"/>
-      <w:r>
-        <w:t>-  Ležící</w:t>
-      </w:r>
-      <w:proofErr w:type="gramEnd"/>
-      <w:r>
-        <w:t xml:space="preserve">, spící. </w:t>
+        <w:t xml:space="preserve">Milan Kundera -  Ležící, spící. </w:t>
       </w:r>
       <w:r>
         <w:t xml:space="preserve">Vypůjčil jsem si brožurku nenáviděného česko-amerického spisovatele </w:t>
@@ -550,7 +534,6 @@
                 <w:b/>
                 <w:bCs/>
               </w:rPr>
-              <w:lastRenderedPageBreak/>
               <w:t>Národnost</w:t>
             </w:r>
           </w:p>
@@ -706,16 +689,11 @@
             <w:r>
               <w:t xml:space="preserve">, </w:t>
             </w:r>
-            <w:proofErr w:type="gramStart"/>
             <w:r>
               <w:t xml:space="preserve">dramatik </w:t>
             </w:r>
             <w:r>
-              <w:t>,</w:t>
-            </w:r>
-            <w:proofErr w:type="gramEnd"/>
-            <w:r>
-              <w:t xml:space="preserve"> překladatel </w:t>
+              <w:t xml:space="preserve">, překladatel </w:t>
             </w:r>
             <w:r>
               <w:t>a spisovatel</w:t>
@@ -905,23 +883,7 @@
                 <w:b/>
                 <w:bCs/>
               </w:rPr>
-              <w:t xml:space="preserve">  </w:t>
-            </w:r>
-            <w:proofErr w:type="gramStart"/>
-            <w:r>
-              <w:rPr>
-                <w:b/>
-                <w:bCs/>
-              </w:rPr>
-              <w:t xml:space="preserve">   (</w:t>
-            </w:r>
-            <w:proofErr w:type="gramEnd"/>
-            <w:r>
-              <w:rPr>
-                <w:b/>
-                <w:bCs/>
-              </w:rPr>
-              <w:t>rok 2005)</w:t>
+              <w:t xml:space="preserve">     (rok 2005)</w:t>
             </w:r>
           </w:p>
         </w:tc>
@@ -1188,15 +1150,7 @@
               <w:jc w:val="center"/>
             </w:pPr>
             <w:r>
-              <w:t xml:space="preserve">Velké množství citátů, </w:t>
-            </w:r>
-            <w:proofErr w:type="gramStart"/>
-            <w:r>
-              <w:t>šíří</w:t>
-            </w:r>
-            <w:proofErr w:type="gramEnd"/>
-            <w:r>
-              <w:t xml:space="preserve"> se hlavně mezi intelektuály</w:t>
+              <w:t>Velké množství citátů, šíří se hlavně mezi intelektuály</w:t>
             </w:r>
           </w:p>
         </w:tc>
@@ -1320,15 +1274,7 @@
               <w:t xml:space="preserve">V polovině 80. let 20. století. Krátce </w:t>
             </w:r>
             <w:r>
-              <w:t xml:space="preserve">došlo k pádu </w:t>
-            </w:r>
-            <w:proofErr w:type="gramStart"/>
-            <w:r>
-              <w:t>komunizmu</w:t>
-            </w:r>
-            <w:proofErr w:type="gramEnd"/>
-            <w:r>
-              <w:t xml:space="preserve"> v</w:t>
+              <w:t>došlo k pádu komunizmu v</w:t>
             </w:r>
             <w:r>
               <w:t> </w:t>
@@ -1370,35 +1316,33 @@
         <w:t xml:space="preserve">moderátor ani posluchači ještě nestihli přečíst. </w:t>
       </w:r>
       <w:r>
-        <w:t>[6</w:t>
-      </w:r>
-      <w:proofErr w:type="gramStart"/>
-      <w:r>
-        <w:t xml:space="preserve">] </w:t>
+        <w:t xml:space="preserve">[6]  </w:t>
+      </w:r>
+      <w:r>
+        <w:t xml:space="preserve">Na </w:t>
+      </w:r>
+      <w:r>
+        <w:t>besed</w:t>
+      </w:r>
+      <w:r>
+        <w:t>ě</w:t>
+      </w:r>
+      <w:r>
+        <w:t xml:space="preserve"> o hře </w:t>
+      </w:r>
+      <w:r>
+        <w:t>Blaník</w:t>
+      </w:r>
+      <w:r>
+        <w:t xml:space="preserve"> od </w:t>
+      </w:r>
+      <w:r>
+        <w:t>Járy Cimrmana</w:t>
       </w:r>
       <w:r>
         <w:t xml:space="preserve"> </w:t>
       </w:r>
       <w:r>
-        <w:t>Na</w:t>
-      </w:r>
-      <w:proofErr w:type="gramEnd"/>
-      <w:r>
-        <w:t xml:space="preserve"> </w:t>
-      </w:r>
-      <w:r>
-        <w:t>besed</w:t>
-      </w:r>
-      <w:r>
-        <w:t>ě</w:t>
-      </w:r>
-      <w:r>
-        <w:t xml:space="preserve"> o hře Járy Cimrmana </w:t>
-      </w:r>
-      <w:r>
-        <w:t xml:space="preserve">Blaník </w:t>
-      </w:r>
-      <w:r>
         <w:t xml:space="preserve">se děje to samé. </w:t>
       </w:r>
     </w:p>
@@ -1425,7 +1369,6 @@
         <w:t xml:space="preserve"> 1914 mohl dostat teoreticky jakoukoliv </w:t>
       </w:r>
       <w:r>
-        <w:lastRenderedPageBreak/>
         <w:t xml:space="preserve">z tehdy udílených Nobelových cen. </w:t>
       </w:r>
       <w:r>
@@ -1666,6 +1609,538 @@
         </w:rPr>
         <w:t xml:space="preserve"> o Milanu Kunderovi. </w:t>
       </w:r>
+    </w:p>
+    <w:p>
+      <w:pPr>
+        <w:rPr>
+          <w:b/>
+          <w:bCs/>
+        </w:rPr>
+      </w:pPr>
+    </w:p>
+    <w:p>
+      <w:pPr>
+        <w:pStyle w:val="Nadpis2"/>
+      </w:pPr>
+      <w:r>
+        <w:t xml:space="preserve">Řekli o </w:t>
+      </w:r>
+      <w:r>
+        <w:t>Kunderovi</w:t>
+      </w:r>
+    </w:p>
+    <w:p>
+      <w:pPr>
+        <w:rPr>
+          <w:i/>
+          <w:iCs/>
+        </w:rPr>
+      </w:pPr>
+      <w:r>
+        <w:rPr>
+          <w:i/>
+          <w:iCs/>
+        </w:rPr>
+        <w:t>„</w:t>
+      </w:r>
+      <w:r>
+        <w:rPr>
+          <w:i/>
+          <w:iCs/>
+        </w:rPr>
+        <w:t>Stuar</w:t>
+      </w:r>
+      <w:r>
+        <w:rPr>
+          <w:i/>
+          <w:iCs/>
+        </w:rPr>
+        <w:t xml:space="preserve">t </w:t>
+      </w:r>
+      <w:proofErr w:type="spellStart"/>
+      <w:r>
+        <w:rPr>
+          <w:i/>
+          <w:iCs/>
+        </w:rPr>
+        <w:t>MacBride</w:t>
+      </w:r>
+      <w:proofErr w:type="spellEnd"/>
+      <w:r>
+        <w:rPr>
+          <w:i/>
+          <w:iCs/>
+        </w:rPr>
+        <w:t xml:space="preserve"> plasticky popsal své dvě návštěvy </w:t>
+      </w:r>
+      <w:r>
+        <w:rPr>
+          <w:i/>
+          <w:iCs/>
+        </w:rPr>
+        <w:t xml:space="preserve">Kunderova bytu </w:t>
+      </w:r>
+      <w:r>
+        <w:rPr>
+          <w:i/>
+          <w:iCs/>
+        </w:rPr>
+        <w:t xml:space="preserve">v 5. patře </w:t>
+      </w:r>
+      <w:r>
+        <w:rPr>
+          <w:i/>
+          <w:iCs/>
+        </w:rPr>
+        <w:t xml:space="preserve">nedaleko </w:t>
+      </w:r>
+      <w:proofErr w:type="spellStart"/>
+      <w:r>
+        <w:rPr>
+          <w:i/>
+          <w:iCs/>
+        </w:rPr>
+        <w:t>Montparnassu</w:t>
+      </w:r>
+      <w:proofErr w:type="spellEnd"/>
+      <w:r>
+        <w:rPr>
+          <w:i/>
+          <w:iCs/>
+        </w:rPr>
+        <w:t>.</w:t>
+      </w:r>
+      <w:r>
+        <w:rPr>
+          <w:i/>
+          <w:iCs/>
+        </w:rPr>
+        <w:t xml:space="preserve"> Byl tam jednou večer a jednou ráno s pytlíkem croissantů a po svém návratu do Ameriky ještě dostal od Kundery usměrňující pohled z</w:t>
+      </w:r>
+      <w:r>
+        <w:rPr>
+          <w:i/>
+          <w:iCs/>
+        </w:rPr>
+        <w:t> </w:t>
+      </w:r>
+      <w:r>
+        <w:rPr>
+          <w:i/>
+          <w:iCs/>
+        </w:rPr>
+        <w:t>Oxfordu</w:t>
+      </w:r>
+      <w:r>
+        <w:rPr>
+          <w:i/>
+          <w:iCs/>
+        </w:rPr>
+        <w:t xml:space="preserve">, kde se Kundera to léto učil anglicky. Při </w:t>
+      </w:r>
+      <w:r>
+        <w:rPr>
+          <w:i/>
+          <w:iCs/>
+        </w:rPr>
+        <w:t>první návštěvě bubnoval na okno déšť</w:t>
+      </w:r>
+      <w:r>
+        <w:rPr>
+          <w:i/>
+          <w:iCs/>
+        </w:rPr>
+        <w:t xml:space="preserve"> </w:t>
+      </w:r>
+      <w:r>
+        <w:rPr>
+          <w:i/>
+          <w:iCs/>
+        </w:rPr>
+        <w:t>a</w:t>
+      </w:r>
+      <w:r>
+        <w:rPr>
+          <w:i/>
+          <w:iCs/>
+        </w:rPr>
+        <w:t> 52</w:t>
+      </w:r>
+      <w:r>
+        <w:rPr>
+          <w:i/>
+          <w:iCs/>
+        </w:rPr>
+        <w:t xml:space="preserve">-ti </w:t>
+      </w:r>
+      <w:r>
+        <w:rPr>
+          <w:i/>
+          <w:iCs/>
+        </w:rPr>
+        <w:t>letý Kundera v hrubém vlněném svetru</w:t>
+      </w:r>
+      <w:r>
+        <w:rPr>
+          <w:i/>
+          <w:iCs/>
+        </w:rPr>
+        <w:t xml:space="preserve"> připadal </w:t>
+      </w:r>
+      <w:proofErr w:type="spellStart"/>
+      <w:r>
+        <w:rPr>
+          <w:i/>
+          <w:iCs/>
+        </w:rPr>
+        <w:t>MacBridov</w:t>
+      </w:r>
+      <w:r>
+        <w:rPr>
+          <w:i/>
+          <w:iCs/>
+        </w:rPr>
+        <w:t>i</w:t>
+      </w:r>
+      <w:proofErr w:type="spellEnd"/>
+      <w:r>
+        <w:rPr>
+          <w:i/>
+          <w:iCs/>
+        </w:rPr>
+        <w:t xml:space="preserve"> jako norský myslivec s jemnými prsty. Seděl </w:t>
+      </w:r>
+      <w:r>
+        <w:rPr>
+          <w:i/>
+          <w:iCs/>
+        </w:rPr>
+        <w:t>v látkovém křesle tvaru fazole</w:t>
+      </w:r>
+      <w:r>
+        <w:rPr>
+          <w:i/>
+          <w:iCs/>
+        </w:rPr>
+        <w:t xml:space="preserve"> a mluvil tichým hlasem</w:t>
+      </w:r>
+      <w:r>
+        <w:rPr>
+          <w:i/>
+          <w:iCs/>
+        </w:rPr>
+        <w:t xml:space="preserve"> česky a francouzsky a občas se hlasitě zasmál.</w:t>
+      </w:r>
+      <w:r>
+        <w:rPr>
+          <w:i/>
+          <w:iCs/>
+        </w:rPr>
+        <w:t xml:space="preserve"> Věra </w:t>
+      </w:r>
+      <w:proofErr w:type="spellStart"/>
+      <w:r>
+        <w:rPr>
+          <w:i/>
+          <w:iCs/>
+        </w:rPr>
+        <w:t>Hrabánková-Kunderová</w:t>
+      </w:r>
+      <w:proofErr w:type="spellEnd"/>
+      <w:r>
+        <w:rPr>
+          <w:i/>
+          <w:iCs/>
+        </w:rPr>
+        <w:t xml:space="preserve"> překládala do angličtiny, co její manžel řekl česky</w:t>
+      </w:r>
+      <w:r>
+        <w:rPr>
+          <w:i/>
+          <w:iCs/>
+        </w:rPr>
+        <w:t xml:space="preserve"> a </w:t>
+      </w:r>
+      <w:proofErr w:type="spellStart"/>
+      <w:r>
+        <w:rPr>
+          <w:i/>
+          <w:iCs/>
+        </w:rPr>
+        <w:t>MacBride</w:t>
+      </w:r>
+      <w:proofErr w:type="spellEnd"/>
+      <w:r>
+        <w:rPr>
+          <w:i/>
+          <w:iCs/>
+        </w:rPr>
+        <w:t xml:space="preserve"> se občas pokusil o </w:t>
+      </w:r>
+      <w:r>
+        <w:rPr>
+          <w:i/>
+          <w:iCs/>
+        </w:rPr>
+        <w:t>přímou</w:t>
+      </w:r>
+      <w:r>
+        <w:rPr>
+          <w:i/>
+          <w:iCs/>
+        </w:rPr>
+        <w:t xml:space="preserve"> komunikaci s Kunderou ve</w:t>
+      </w:r>
+      <w:r>
+        <w:rPr>
+          <w:i/>
+          <w:iCs/>
+        </w:rPr>
+        <w:t xml:space="preserve"> své lámané </w:t>
+      </w:r>
+      <w:r>
+        <w:rPr>
+          <w:i/>
+          <w:iCs/>
+        </w:rPr>
+        <w:t>francouzštině</w:t>
+      </w:r>
+      <w:r>
+        <w:rPr>
+          <w:i/>
+          <w:iCs/>
+        </w:rPr>
+        <w:t>, takže trojice spolu</w:t>
+      </w:r>
+      <w:r>
+        <w:rPr>
+          <w:i/>
+          <w:iCs/>
+        </w:rPr>
+        <w:t xml:space="preserve"> držela</w:t>
+      </w:r>
+      <w:r>
+        <w:rPr>
+          <w:i/>
+          <w:iCs/>
+        </w:rPr>
+        <w:t xml:space="preserve"> mírně</w:t>
+      </w:r>
+      <w:r>
+        <w:rPr>
+          <w:i/>
+          <w:iCs/>
+        </w:rPr>
+        <w:t xml:space="preserve"> babylónskou hodinku.</w:t>
+      </w:r>
+      <w:r>
+        <w:rPr>
+          <w:i/>
+          <w:iCs/>
+        </w:rPr>
+        <w:t xml:space="preserve"> V je tím pádem spousta faktografických </w:t>
+      </w:r>
+      <w:r>
+        <w:rPr>
+          <w:i/>
+          <w:iCs/>
+        </w:rPr>
+        <w:t>nepřesností. „</w:t>
+      </w:r>
+    </w:p>
+    <w:p>
+      <w:pPr>
+        <w:rPr>
+          <w:b/>
+          <w:bCs/>
+        </w:rPr>
+      </w:pPr>
+      <w:r>
+        <w:rPr>
+          <w:b/>
+          <w:bCs/>
+        </w:rPr>
+        <w:t xml:space="preserve">Scénka jako vystřižená </w:t>
+      </w:r>
+      <w:r>
+        <w:rPr>
+          <w:b/>
+          <w:bCs/>
+        </w:rPr>
+        <w:t>z</w:t>
+      </w:r>
+      <w:r>
+        <w:rPr>
+          <w:b/>
+          <w:bCs/>
+        </w:rPr>
+        <w:t> </w:t>
+      </w:r>
+      <w:r>
+        <w:rPr>
+          <w:b/>
+          <w:bCs/>
+        </w:rPr>
+        <w:t>divadla</w:t>
+      </w:r>
+      <w:r>
+        <w:rPr>
+          <w:b/>
+          <w:bCs/>
+        </w:rPr>
+        <w:t xml:space="preserve"> Járy Cimrmana.</w:t>
+      </w:r>
+    </w:p>
+    <w:p>
+      <w:pPr>
+        <w:rPr>
+          <w:i/>
+          <w:iCs/>
+        </w:rPr>
+      </w:pPr>
+      <w:r>
+        <w:rPr>
+          <w:i/>
+          <w:iCs/>
+        </w:rPr>
+        <w:t>„</w:t>
+      </w:r>
+      <w:r>
+        <w:rPr>
+          <w:i/>
+          <w:iCs/>
+        </w:rPr>
+        <w:t xml:space="preserve">Na konci 40. let </w:t>
+      </w:r>
+      <w:r>
+        <w:rPr>
+          <w:i/>
+          <w:iCs/>
+        </w:rPr>
+        <w:t>strávil</w:t>
+      </w:r>
+      <w:r>
+        <w:rPr>
+          <w:i/>
+          <w:iCs/>
+        </w:rPr>
+        <w:t xml:space="preserve"> rok na cestách jako jazzový pianista.</w:t>
+      </w:r>
+      <w:r>
+        <w:rPr>
+          <w:i/>
+          <w:iCs/>
+        </w:rPr>
+        <w:t xml:space="preserve"> Prý byl tehdy z politických důvodů vyloučen jak z partaje, tak z</w:t>
+      </w:r>
+      <w:r>
+        <w:rPr>
+          <w:i/>
+          <w:iCs/>
+        </w:rPr>
+        <w:t> </w:t>
+      </w:r>
+      <w:r>
+        <w:rPr>
+          <w:i/>
+          <w:iCs/>
+        </w:rPr>
+        <w:t>univerzity</w:t>
+      </w:r>
+      <w:r>
+        <w:rPr>
+          <w:i/>
+          <w:iCs/>
+        </w:rPr>
+        <w:t xml:space="preserve"> a </w:t>
+      </w:r>
+      <w:r>
+        <w:rPr>
+          <w:i/>
+          <w:iCs/>
+        </w:rPr>
+        <w:t>strávil</w:t>
+      </w:r>
+      <w:r>
+        <w:rPr>
+          <w:i/>
+          <w:iCs/>
+        </w:rPr>
+        <w:t xml:space="preserve"> několik let tím, že pracoval v řadě divných zaměstnání. Byl cestářem, hrál jazz, </w:t>
+      </w:r>
+      <w:r>
+        <w:rPr>
+          <w:i/>
+          <w:iCs/>
+        </w:rPr>
+        <w:t>velice</w:t>
+      </w:r>
+      <w:r>
+        <w:rPr>
+          <w:i/>
+          <w:iCs/>
+        </w:rPr>
+        <w:t xml:space="preserve"> špatný jazz</w:t>
+      </w:r>
+      <w:r>
+        <w:rPr>
+          <w:i/>
+          <w:iCs/>
+        </w:rPr>
+        <w:t xml:space="preserve"> se skupinkami kamarádů v provinčních tančírnách.</w:t>
+      </w:r>
+      <w:r>
+        <w:rPr>
+          <w:i/>
+          <w:iCs/>
+        </w:rPr>
+        <w:t>“</w:t>
+      </w:r>
+      <w:r>
+        <w:rPr>
+          <w:i/>
+          <w:iCs/>
+        </w:rPr>
+        <w:t xml:space="preserve"> </w:t>
+      </w:r>
+    </w:p>
+    <w:p>
+      <w:pPr>
+        <w:rPr>
+          <w:i/>
+          <w:iCs/>
+        </w:rPr>
+      </w:pPr>
+      <w:r>
+        <w:rPr>
+          <w:i/>
+          <w:iCs/>
+        </w:rPr>
+        <w:t>„Jeho marketingová story má jediný háček. Je úplně vylhaná!</w:t>
+      </w:r>
+    </w:p>
+    <w:p>
+      <w:pPr>
+        <w:rPr>
+          <w:b/>
+          <w:bCs/>
+        </w:rPr>
+      </w:pPr>
+      <w:r>
+        <w:rPr>
+          <w:b/>
+          <w:bCs/>
+        </w:rPr>
+        <w:t>Připomíná osudy Járy Cimrmana</w:t>
+      </w:r>
+    </w:p>
+    <w:p>
+      <w:pPr>
+        <w:rPr>
+          <w:b/>
+          <w:bCs/>
+        </w:rPr>
+      </w:pPr>
     </w:p>
     <w:tbl>
       <w:tblPr>
@@ -1761,6 +2236,26 @@
             <w:r>
               <w:t>Járovi Cimrmanovi</w:t>
             </w:r>
+            <w:r>
+              <w:t xml:space="preserve">: </w:t>
+            </w:r>
+            <w:r>
+              <w:t>Přednášející: profesor Čepelka</w:t>
+            </w:r>
+            <w:r>
+              <w:t xml:space="preserve">, doktor Svěrák, docent Vajgl, </w:t>
+            </w:r>
+            <w:r>
+              <w:t xml:space="preserve">docent </w:t>
+            </w:r>
+            <w:proofErr w:type="spellStart"/>
+            <w:r>
+              <w:t>Hraběta</w:t>
+            </w:r>
+            <w:proofErr w:type="spellEnd"/>
+            <w:r>
+              <w:t>, stojící profesor Brukner</w:t>
+            </w:r>
           </w:p>
         </w:tc>
       </w:tr>
@@ -1774,7 +2269,6 @@
               <w:rPr>
                 <w:noProof/>
               </w:rPr>
-              <w:lastRenderedPageBreak/>
               <w:drawing>
                 <wp:inline distT="0" distB="0" distL="0" distR="0" wp14:anchorId="6DDDA620" wp14:editId="25760ADB">
                   <wp:extent cx="5760720" cy="2171065"/>
@@ -2001,7 +2495,13 @@
         <w:t> </w:t>
       </w:r>
       <w:r>
-        <w:t xml:space="preserve"> Proč to tedy mezi lety </w:t>
+        <w:t xml:space="preserve"> Proč</w:t>
+      </w:r>
+      <w:r>
+        <w:t xml:space="preserve"> mu</w:t>
+      </w:r>
+      <w:r>
+        <w:t xml:space="preserve"> to tedy mezi lety </w:t>
       </w:r>
       <w:r>
         <w:t>1901–1914</w:t>
@@ -2019,9 +2519,6 @@
         <w:t xml:space="preserve">vynálezcova Pomalost při vynalézání. Slávu a uznání mu tak často před nosem vyfoukli jiní. </w:t>
       </w:r>
       <w:r>
-        <w:t xml:space="preserve">Teoreticky by ji mohl dostat </w:t>
-      </w:r>
-      <w:r>
         <w:t>Osobně podezřívám násled</w:t>
       </w:r>
       <w:r>
@@ -2029,6 +2526,9 @@
       </w:r>
       <w:r>
         <w:t xml:space="preserve">Ferdinanda d´Este, že jmenování osobně zabránil. Neměl přece Cimrmana rád. </w:t>
+      </w:r>
+      <w:r>
+        <w:t>Ostatně Cimrman jeho také ne.</w:t>
       </w:r>
     </w:p>
     <w:p>
@@ -2139,7 +2639,6 @@
         </w:numPr>
       </w:pPr>
       <w:r>
-        <w:lastRenderedPageBreak/>
         <w:t xml:space="preserve">Jeho </w:t>
       </w:r>
       <w:r>
@@ -2289,13 +2788,8 @@
         <w:t>Kundera – Život</w:t>
       </w:r>
       <w:r>
-        <w:t xml:space="preserve"> spisovatele / </w:t>
-      </w:r>
-      <w:proofErr w:type="gramStart"/>
-      <w:r>
-        <w:t>Diskuze</w:t>
-      </w:r>
-      <w:proofErr w:type="gramEnd"/>
+        <w:t xml:space="preserve"> spisovatele / Diskuze</w:t>
+      </w:r>
       <w:r>
         <w:t xml:space="preserve">, </w:t>
       </w:r>
@@ -2313,13 +2807,8 @@
         <w:t xml:space="preserve">[4] </w:t>
       </w:r>
       <w:r>
-        <w:t xml:space="preserve">Můj Milan Kundera / </w:t>
-      </w:r>
-      <w:proofErr w:type="gramStart"/>
-      <w:r>
-        <w:t>Diskuze</w:t>
-      </w:r>
-      <w:proofErr w:type="gramEnd"/>
+        <w:t>Můj Milan Kundera / Diskuze</w:t>
+      </w:r>
       <w:r>
         <w:t xml:space="preserve">, </w:t>
       </w:r>
@@ -2353,10 +2842,7 @@
         <w:t xml:space="preserve">[6] </w:t>
       </w:r>
       <w:r>
-        <w:t>J</w:t>
-      </w:r>
-      <w:r>
-        <w:t>an Novák: Z Kolína ke Kunderovi – Česko</w:t>
+        <w:t>Jan Novák: Z Kolína ke Kunderovi – Česko</w:t>
       </w:r>
       <w:r>
         <w:t xml:space="preserve">, </w:t>
@@ -2372,10 +2858,7 @@
     </w:p>
     <w:p>
       <w:r>
-        <w:t xml:space="preserve">[7] </w:t>
-      </w:r>
-      <w:r>
-        <w:t>Zídek: Kunderův životopis je manipulativní. Novák hledal jen to špatné, je to nefér</w:t>
+        <w:t>[7] Zídek: Kunderův životopis je manipulativní. Novák hledal jen to špatné, je to nefér</w:t>
       </w:r>
       <w:r>
         <w:t xml:space="preserve">, </w:t>
@@ -2428,10 +2911,7 @@
         <w:t>M</w:t>
       </w:r>
       <w:r>
-        <w:t xml:space="preserve">ilan </w:t>
-      </w:r>
-      <w:r>
-        <w:t xml:space="preserve">Kundera, </w:t>
+        <w:t xml:space="preserve">ilan Kundera, </w:t>
       </w:r>
       <w:hyperlink r:id="rId21" w:history="1">
         <w:r>
@@ -2459,15 +2939,7 @@
         <w:t xml:space="preserve">[10] </w:t>
       </w:r>
       <w:r>
-        <w:t xml:space="preserve">Cimrman </w:t>
-      </w:r>
-      <w:proofErr w:type="gramStart"/>
-      <w:r>
-        <w:t>J. ,</w:t>
-      </w:r>
-      <w:proofErr w:type="gramEnd"/>
-      <w:r>
-        <w:t xml:space="preserve"> Svěrák Z. , Smoljak L. : </w:t>
+        <w:t xml:space="preserve">Cimrman J. , Svěrák Z. , Smoljak L. : </w:t>
       </w:r>
       <w:r>
         <w:t>Hry a semináře</w:t>
@@ -2496,19 +2968,7 @@
         <w:rPr>
           <w:lang w:val="en-US"/>
         </w:rPr>
-        <w:t>[1</w:t>
-      </w:r>
-      <w:r>
-        <w:rPr>
-          <w:lang w:val="en-US"/>
-        </w:rPr>
-        <w:t>1</w:t>
-      </w:r>
-      <w:r>
-        <w:rPr>
-          <w:lang w:val="en-US"/>
-        </w:rPr>
-        <w:t xml:space="preserve">] </w:t>
+        <w:t xml:space="preserve">[11] </w:t>
       </w:r>
       <w:proofErr w:type="spellStart"/>
       <w:r>
@@ -2516,18 +2976,10 @@
       </w:r>
       <w:proofErr w:type="spellEnd"/>
       <w:r>
-        <w:t xml:space="preserve">, </w:t>
-      </w:r>
-      <w:proofErr w:type="gramStart"/>
-      <w:r>
-        <w:t>I.</w:t>
-      </w:r>
-      <w:r>
-        <w:t xml:space="preserve"> :</w:t>
-      </w:r>
-      <w:proofErr w:type="gramEnd"/>
-      <w:r>
-        <w:t xml:space="preserve"> Outsiderova zpověď, </w:t>
+        <w:t>, I.</w:t>
+      </w:r>
+      <w:r>
+        <w:t xml:space="preserve"> : Outsiderova zpověď, </w:t>
       </w:r>
       <w:proofErr w:type="spellStart"/>
       <w:r>
@@ -2546,32 +2998,15 @@
     </w:p>
     <w:p>
       <w:r>
-        <w:t>[1</w:t>
-      </w:r>
-      <w:r>
-        <w:t>2</w:t>
-      </w:r>
-      <w:r>
-        <w:t xml:space="preserve">] </w:t>
+        <w:t xml:space="preserve">[12] </w:t>
       </w:r>
       <w:proofErr w:type="spellStart"/>
-      <w:proofErr w:type="gramStart"/>
-      <w:r>
-        <w:t>Novák</w:t>
-      </w:r>
-      <w:r>
-        <w:t>,</w:t>
-      </w:r>
-      <w:r>
-        <w:t>J</w:t>
+      <w:r>
+        <w:t>Novák,J</w:t>
       </w:r>
       <w:proofErr w:type="spellEnd"/>
       <w:r>
-        <w:t>.</w:t>
-      </w:r>
-      <w:proofErr w:type="gramEnd"/>
-      <w:r>
-        <w:t xml:space="preserve"> : </w:t>
+        <w:t xml:space="preserve">. : </w:t>
       </w:r>
       <w:r>
         <w:t>Kundera: Český život a doba</w:t>

</xml_diff>